<commit_message>
Implementação de Login do Front-End
</commit_message>
<xml_diff>
--- a/Documentação/Arquitetura da Solução.docx
+++ b/Documentação/Arquitetura da Solução.docx
@@ -244,7 +244,7 @@
           <w:szCs w:val="26"/>
           <w:lang w:eastAsia="pt-BR"/>
         </w:rPr>
-        <w:t>Modelo API RESTful</w:t>
+        <w:t>Modelo API</w:t>
       </w:r>
       <w:r>
         <w:rPr>
@@ -576,6 +576,7 @@
       <w:r>
         <w:rPr>
           <w:rFonts w:ascii="Times New Roman" w:eastAsia="Times New Roman" w:hAnsi="Times New Roman" w:cs="Times New Roman"/>
+          <w:noProof/>
           <w:sz w:val="24"/>
           <w:szCs w:val="24"/>
           <w:lang w:eastAsia="pt-BR"/>
@@ -666,7 +667,7 @@
           <w:szCs w:val="24"/>
           <w:lang w:eastAsia="pt-BR"/>
         </w:rPr>
-        <w:t>API RESTful</w:t>
+        <w:t>API</w:t>
       </w:r>
       <w:r>
         <w:rPr>

</xml_diff>